<commit_message>
Implement contextual test recommendation features, including risk assessment and affinity scoring based on user feedback and test execution statistics. Enhance database interactions for retrieving test outcomes and user feedback. Update UI with new styles for displaying risk indicators and order warnings, and improve JavaScript logic for validating test order dependencies.
</commit_message>
<xml_diff>
--- a/arquivos/Artigo.docx
+++ b/arquivos/Artigo.docx
@@ -1973,15 +1973,7 @@
         <w:rPr>
           <w:sz w:val="24"/>
         </w:rPr>
-        <w:t xml:space="preserve"> ex</w:t>
-      </w:r>
-      <w:bookmarkStart w:id="0" w:name="_GoBack"/>
-      <w:bookmarkEnd w:id="0"/>
-      <w:r>
-        <w:rPr>
-          <w:sz w:val="24"/>
-        </w:rPr>
-        <w:t>periência do testador</w:t>
+        <w:t xml:space="preserve"> experiência do testador</w:t>
       </w:r>
       <w:r>
         <w:rPr>
@@ -4065,357 +4057,8 @@
           <w:sz w:val="24"/>
         </w:rPr>
       </w:pPr>
-    </w:p>
-    <w:p>
-      <w:pPr>
-        <w:jc w:val="both"/>
-        <w:rPr>
-          <w:sz w:val="24"/>
-        </w:rPr>
-      </w:pPr>
-    </w:p>
-    <w:p>
-      <w:pPr>
-        <w:jc w:val="both"/>
-        <w:rPr>
-          <w:sz w:val="24"/>
-        </w:rPr>
-      </w:pPr>
-    </w:p>
-    <w:p>
-      <w:pPr>
-        <w:jc w:val="both"/>
-        <w:rPr>
-          <w:sz w:val="24"/>
-        </w:rPr>
-      </w:pPr>
-      <w:r>
-        <w:rPr>
-          <w:sz w:val="24"/>
-        </w:rPr>
-        <w:t>Referências:</w:t>
-      </w:r>
-    </w:p>
-    <w:p>
-      <w:pPr>
-        <w:jc w:val="both"/>
-        <w:rPr>
-          <w:sz w:val="24"/>
-        </w:rPr>
-      </w:pPr>
-      <w:r>
-        <w:rPr>
-          <w:sz w:val="24"/>
-        </w:rPr>
-        <w:t>1)</w:t>
-      </w:r>
-      <w:r>
-        <w:rPr>
-          <w:sz w:val="24"/>
-        </w:rPr>
-        <w:t xml:space="preserve"> </w:t>
-      </w:r>
-      <w:r>
-        <w:rPr>
-          <w:sz w:val="24"/>
-        </w:rPr>
-        <w:t xml:space="preserve">Myers et al. – The </w:t>
-      </w:r>
-      <w:proofErr w:type="spellStart"/>
-      <w:r>
-        <w:rPr>
-          <w:sz w:val="24"/>
-        </w:rPr>
-        <w:t>Art</w:t>
-      </w:r>
-      <w:proofErr w:type="spellEnd"/>
-      <w:r>
-        <w:rPr>
-          <w:sz w:val="24"/>
-        </w:rPr>
-        <w:t xml:space="preserve"> </w:t>
-      </w:r>
-      <w:proofErr w:type="spellStart"/>
-      <w:r>
-        <w:rPr>
-          <w:sz w:val="24"/>
-        </w:rPr>
-        <w:t>of</w:t>
-      </w:r>
-      <w:proofErr w:type="spellEnd"/>
-      <w:r>
-        <w:rPr>
-          <w:sz w:val="24"/>
-        </w:rPr>
-        <w:t xml:space="preserve"> Software </w:t>
-      </w:r>
-      <w:proofErr w:type="spellStart"/>
-      <w:r>
-        <w:rPr>
-          <w:sz w:val="24"/>
-        </w:rPr>
-        <w:t>Testing</w:t>
-      </w:r>
-      <w:proofErr w:type="spellEnd"/>
-    </w:p>
-    <w:p>
-      <w:pPr>
-        <w:jc w:val="both"/>
-        <w:rPr>
-          <w:sz w:val="24"/>
-        </w:rPr>
-      </w:pPr>
-      <w:r>
-        <w:rPr>
-          <w:sz w:val="24"/>
-        </w:rPr>
-        <w:t>Seção: Introdução</w:t>
-      </w:r>
-    </w:p>
-    <w:p>
-      <w:pPr>
-        <w:jc w:val="both"/>
-        <w:rPr>
-          <w:sz w:val="24"/>
-        </w:rPr>
-      </w:pPr>
-      <w:r>
-        <w:rPr>
-          <w:sz w:val="24"/>
-        </w:rPr>
-        <w:t>Parágrafo 1</w:t>
-      </w:r>
-    </w:p>
-    <w:p>
-      <w:pPr>
-        <w:jc w:val="both"/>
-        <w:rPr>
-          <w:sz w:val="24"/>
-        </w:rPr>
-      </w:pPr>
-      <w:r>
-        <w:rPr>
-          <w:sz w:val="24"/>
-        </w:rPr>
-        <w:t>Função: justificar relevância de testes manuais</w:t>
-      </w:r>
-    </w:p>
-    <w:p>
-      <w:pPr>
-        <w:jc w:val="both"/>
-        <w:rPr>
-          <w:sz w:val="24"/>
-        </w:rPr>
-      </w:pPr>
-    </w:p>
-    <w:p>
-      <w:pPr>
-        <w:jc w:val="both"/>
-        <w:rPr>
-          <w:sz w:val="24"/>
-        </w:rPr>
-      </w:pPr>
-      <w:r>
-        <w:rPr>
-          <w:sz w:val="24"/>
-        </w:rPr>
-        <w:t xml:space="preserve">2) </w:t>
-      </w:r>
-      <w:proofErr w:type="spellStart"/>
-      <w:r>
-        <w:rPr>
-          <w:sz w:val="24"/>
-        </w:rPr>
-        <w:t>Yoo</w:t>
-      </w:r>
-      <w:proofErr w:type="spellEnd"/>
-      <w:r>
-        <w:rPr>
-          <w:sz w:val="24"/>
-        </w:rPr>
-        <w:t xml:space="preserve"> &amp; </w:t>
-      </w:r>
-      <w:proofErr w:type="spellStart"/>
-      <w:r>
-        <w:rPr>
-          <w:sz w:val="24"/>
-        </w:rPr>
-        <w:t>Harman</w:t>
-      </w:r>
-      <w:proofErr w:type="spellEnd"/>
-      <w:r>
-        <w:rPr>
-          <w:sz w:val="24"/>
-        </w:rPr>
-        <w:t xml:space="preserve"> (2012)</w:t>
-      </w:r>
-    </w:p>
-    <w:p>
-      <w:pPr>
-        <w:jc w:val="both"/>
-        <w:rPr>
-          <w:sz w:val="24"/>
-        </w:rPr>
-      </w:pPr>
-      <w:proofErr w:type="spellStart"/>
-      <w:r>
-        <w:rPr>
-          <w:sz w:val="24"/>
-        </w:rPr>
-        <w:t>Khatibsyarb</w:t>
-      </w:r>
-      <w:r>
-        <w:rPr>
-          <w:sz w:val="24"/>
-        </w:rPr>
-        <w:t>ini</w:t>
-      </w:r>
-      <w:proofErr w:type="spellEnd"/>
-      <w:r>
-        <w:rPr>
-          <w:sz w:val="24"/>
-        </w:rPr>
-        <w:t xml:space="preserve"> et al. (2018)</w:t>
-      </w:r>
-    </w:p>
-    <w:p>
-      <w:pPr>
-        <w:jc w:val="both"/>
-        <w:rPr>
-          <w:sz w:val="24"/>
-        </w:rPr>
-      </w:pPr>
-      <w:r>
-        <w:rPr>
-          <w:sz w:val="24"/>
-        </w:rPr>
-        <w:t>Seção: Introdução</w:t>
-      </w:r>
-    </w:p>
-    <w:p>
-      <w:pPr>
-        <w:jc w:val="both"/>
-        <w:rPr>
-          <w:sz w:val="24"/>
-        </w:rPr>
-      </w:pPr>
-      <w:r>
-        <w:rPr>
-          <w:sz w:val="24"/>
-        </w:rPr>
-        <w:t>Parágrafo 2 ou 3</w:t>
-      </w:r>
-    </w:p>
-    <w:p>
-      <w:pPr>
-        <w:jc w:val="both"/>
-        <w:rPr>
-          <w:sz w:val="24"/>
-        </w:rPr>
-      </w:pPr>
-      <w:r>
-        <w:rPr>
-          <w:sz w:val="24"/>
-        </w:rPr>
-        <w:t>Função: justificar o gap da literatura</w:t>
-      </w:r>
-    </w:p>
-    <w:p>
-      <w:pPr>
-        <w:jc w:val="both"/>
-        <w:rPr>
-          <w:sz w:val="24"/>
-        </w:rPr>
-      </w:pPr>
-    </w:p>
-    <w:p>
-      <w:pPr>
-        <w:jc w:val="both"/>
-        <w:rPr>
-          <w:sz w:val="24"/>
-        </w:rPr>
-      </w:pPr>
-      <w:r>
-        <w:rPr>
-          <w:sz w:val="24"/>
-        </w:rPr>
-        <w:t>3)</w:t>
-      </w:r>
-      <w:r>
-        <w:t xml:space="preserve"> </w:t>
-      </w:r>
-      <w:proofErr w:type="spellStart"/>
-      <w:r>
-        <w:rPr>
-          <w:sz w:val="24"/>
-        </w:rPr>
-        <w:t>Itkonen</w:t>
-      </w:r>
-      <w:proofErr w:type="spellEnd"/>
-      <w:r>
-        <w:rPr>
-          <w:sz w:val="24"/>
-        </w:rPr>
-        <w:t xml:space="preserve"> et al. (2009)</w:t>
-      </w:r>
-    </w:p>
-    <w:p>
-      <w:pPr>
-        <w:jc w:val="both"/>
-        <w:rPr>
-          <w:sz w:val="24"/>
-        </w:rPr>
-      </w:pPr>
-      <w:r>
-        <w:rPr>
-          <w:sz w:val="24"/>
-        </w:rPr>
-        <w:t>Seção: Motivação</w:t>
-      </w:r>
-    </w:p>
-    <w:p>
-      <w:pPr>
-        <w:jc w:val="both"/>
-        <w:rPr>
-          <w:sz w:val="24"/>
-        </w:rPr>
-      </w:pPr>
-      <w:r>
-        <w:rPr>
-          <w:sz w:val="24"/>
-        </w:rPr>
-        <w:t>Último parágrafo</w:t>
-      </w:r>
-    </w:p>
-    <w:p>
-      <w:pPr>
-        <w:jc w:val="both"/>
-        <w:rPr>
-          <w:sz w:val="24"/>
-        </w:rPr>
-      </w:pPr>
-      <w:r>
-        <w:rPr>
-          <w:sz w:val="24"/>
-        </w:rPr>
-        <w:t>Função: mostrar que decisão humana já é estudada</w:t>
-      </w:r>
-    </w:p>
-    <w:p>
-      <w:pPr>
-        <w:jc w:val="both"/>
-        <w:rPr>
-          <w:sz w:val="24"/>
-        </w:rPr>
-      </w:pPr>
-    </w:p>
-    <w:p>
-      <w:pPr>
-        <w:jc w:val="both"/>
-        <w:rPr>
-          <w:sz w:val="24"/>
-        </w:rPr>
-      </w:pPr>
+      <w:bookmarkStart w:id="0" w:name="_GoBack"/>
+      <w:bookmarkEnd w:id="0"/>
     </w:p>
     <w:sectPr>
       <w:pgSz w:w="11906" w:h="16838"/>
@@ -6598,7 +6241,7 @@
 </file>
 
 <file path=customXml/itemProps1.xml><?xml version="1.0" encoding="utf-8"?>
-<ds:datastoreItem xmlns:ds="http://schemas.openxmlformats.org/officeDocument/2006/customXml" ds:itemID="{85BF0843-A0E7-4AFC-B357-0EB830AD0CE7}">
+<ds:datastoreItem xmlns:ds="http://schemas.openxmlformats.org/officeDocument/2006/customXml" ds:itemID="{D292CAF7-C825-4A85-A539-C8985A28B402}">
   <ds:schemaRefs>
     <ds:schemaRef ds:uri="http://schemas.openxmlformats.org/officeDocument/2006/bibliography"/>
   </ds:schemaRefs>

</xml_diff>

<commit_message>
Integrate detailed test expansion and hierarchical visualization features. Add support for detailed test cases in the recommendation system and enhance the UI with options for tree or logical sequence views. Update test creation logic to include new actions and dependencies, and refine JavaScript functions for improved visualization and order validation. Modify styles for better user experience in displaying test sequences.
</commit_message>
<xml_diff>
--- a/arquivos/Artigo.docx
+++ b/arquivos/Artigo.docx
@@ -501,7 +501,19 @@
         <w:rPr>
           <w:sz w:val="24"/>
         </w:rPr>
-        <w:t>Modelar casos de teste manuais como ações sensíveis a estado, distinguindo ações não destrutivas (verificações) de ações destrutivas ou transformadoras (mudanças de estado).</w:t>
+        <w:t>Modelar casos de teste manuais como ações sensíveis a estado, distinguindo ações não destrutivas (verificações) de ações destrutivas ou transformadoras (mudanças de estado)</w:t>
+      </w:r>
+      <w:r>
+        <w:rPr>
+          <w:sz w:val="24"/>
+        </w:rPr>
+        <w:t xml:space="preserve"> e ações parcialmente destrutivas (não quebram totalmente o estado atual)</w:t>
+      </w:r>
+      <w:r>
+        <w:rPr>
+          <w:sz w:val="24"/>
+        </w:rPr>
+        <w:t>.</w:t>
       </w:r>
     </w:p>
     <w:p>
@@ -615,14 +627,6 @@
           <w:sz w:val="24"/>
         </w:rPr>
       </w:pPr>
-    </w:p>
-    <w:p>
-      <w:pPr>
-        <w:jc w:val="both"/>
-        <w:rPr>
-          <w:sz w:val="24"/>
-        </w:rPr>
-      </w:pPr>
       <w:r>
         <w:rPr>
           <w:sz w:val="24"/>
@@ -851,13 +855,7 @@
         <w:rPr>
           <w:sz w:val="24"/>
         </w:rPr>
-        <w:t>Apesar dos avanços nas técnicas de priorização de casos de teste, grande parte das abordagens existentes assume que os testes são executados de forma independente, iniciando sempre a partir de um estado conhecido e controlado do sistema. Essa suposição, embora válida em contextos de testes automatizados, não reflete fielmente a realidade da execução manual de testes, na qual o estado do sistema evolui continuamente ao longo da sessão de testes e decisões humanas influenciam d</w:t>
-      </w:r>
-      <w:r>
-        <w:rPr>
-          <w:sz w:val="24"/>
-        </w:rPr>
-        <w:t>iretamente a ordem de execução.</w:t>
+        <w:t>Apesar dos avanços nas técnicas de priorização de casos de teste, muitas abordagens assumem a execução independente dos testes, partindo de um estado conhecido e controlado do sistema (SOMMERVILLE, 2011, p. 27). Essa suposição, embora válida em contextos de testes automatizados, não reflete integralmente a realidade da execução manual, especialmente em abordagens exploratórias, nas quais aprendizado, projeto e execução ocorrem de forma simultânea, fazendo com que o estado do sistema evolua ao longo da sessão e que decisões humanas influenciem diretamente a ordem de execução (KANER; BACH; PETTICHORD, 2002).</w:t>
       </w:r>
     </w:p>
     <w:p>
@@ -873,39 +871,14 @@
         </w:rPr>
         <w:t>Estudos empíricos mostram que testadores frequentemente tomam decisões adaptativas durante a execução manual de testes, explorando o estado do sistema de forma incremental (</w:t>
       </w:r>
-      <w:proofErr w:type="spellStart"/>
-      <w:r>
-        <w:rPr>
-          <w:sz w:val="24"/>
-        </w:rPr>
-        <w:t>Itkonen</w:t>
-      </w:r>
-      <w:proofErr w:type="spellEnd"/>
-      <w:r>
-        <w:rPr>
-          <w:sz w:val="24"/>
-        </w:rPr>
-        <w:t xml:space="preserve"> et al., 2009</w:t>
-      </w:r>
-      <w:proofErr w:type="gramStart"/>
-      <w:r>
-        <w:rPr>
-          <w:sz w:val="24"/>
-        </w:rPr>
-        <w:t>).</w:t>
-      </w:r>
-      <w:r>
-        <w:rPr>
-          <w:sz w:val="24"/>
-        </w:rPr>
-        <w:t>.</w:t>
-      </w:r>
-      <w:proofErr w:type="gramEnd"/>
-      <w:r>
-        <w:rPr>
-          <w:sz w:val="24"/>
-        </w:rPr>
-        <w:t xml:space="preserve"> Em vez de executar cada caso de teste de forma isolada, eles identificam passos comuns entre cenários e organizam a execução de modo a reaproveitar estados intermediários sempre que possível. Esse comportamento é particularmente relevante em sistemas interativos, como aplicações de comunicação, onde ações sucessivas podem alterar o estado da </w:t>
+      <w:r>
+        <w:t>(ITKONEN et al., 2009)</w:t>
+      </w:r>
+      <w:r>
+        <w:rPr>
+          <w:sz w:val="24"/>
+        </w:rPr>
+        <w:t xml:space="preserve">. Em vez de executar cada caso de teste de forma isolada, eles identificam passos comuns entre cenários e organizam a execução de modo a reaproveitar estados intermediários sempre que possível. Esse comportamento é particularmente relevante em sistemas interativos, como aplicações de comunicação, onde ações sucessivas podem alterar o estado da </w:t>
       </w:r>
       <w:r>
         <w:rPr>
@@ -913,6 +886,8 @@
         </w:rPr>
         <w:t>aplicação de forma incremental.</w:t>
       </w:r>
+      <w:bookmarkStart w:id="0" w:name="_GoBack"/>
+      <w:bookmarkEnd w:id="0"/>
     </w:p>
     <w:p>
       <w:pPr>
@@ -2849,19 +2824,7 @@
         <w:rPr>
           <w:sz w:val="24"/>
         </w:rPr>
-        <w:t>Os</w:t>
-      </w:r>
-      <w:r>
-        <w:rPr>
-          <w:sz w:val="24"/>
-        </w:rPr>
-        <w:t xml:space="preserve"> casos de teste compartilham p</w:t>
-      </w:r>
-      <w:r>
-        <w:rPr>
-          <w:sz w:val="24"/>
-        </w:rPr>
-        <w:t>assos e estados intermediários;</w:t>
+        <w:t>Os casos de teste compartilham passos e estados intermediários;</w:t>
       </w:r>
     </w:p>
     <w:p>
@@ -2880,19 +2843,7 @@
         <w:rPr>
           <w:sz w:val="24"/>
         </w:rPr>
-        <w:t>Algumas</w:t>
-      </w:r>
-      <w:r>
-        <w:rPr>
-          <w:sz w:val="24"/>
-        </w:rPr>
-        <w:t xml:space="preserve"> ações alteram irreversivelmente</w:t>
-      </w:r>
-      <w:r>
-        <w:rPr>
-          <w:sz w:val="24"/>
-        </w:rPr>
-        <w:t xml:space="preserve"> o estado do sistema sob teste;</w:t>
+        <w:t>Algumas ações alteram irreversivelmente o estado do sistema sob teste;</w:t>
       </w:r>
     </w:p>
     <w:p>
@@ -2911,19 +2862,7 @@
         <w:rPr>
           <w:sz w:val="24"/>
         </w:rPr>
-        <w:t>O</w:t>
-      </w:r>
-      <w:r>
-        <w:rPr>
-          <w:sz w:val="24"/>
-        </w:rPr>
-        <w:t xml:space="preserve"> estado do siste</w:t>
-      </w:r>
-      <w:r>
-        <w:rPr>
-          <w:sz w:val="24"/>
-        </w:rPr>
-        <w:t>ma evolui ao longo da execução;</w:t>
+        <w:t>O estado do sistema evolui ao longo da execução;</w:t>
       </w:r>
     </w:p>
     <w:p>
@@ -2942,13 +2881,7 @@
         <w:rPr>
           <w:sz w:val="24"/>
         </w:rPr>
-        <w:t>O</w:t>
-      </w:r>
-      <w:r>
-        <w:rPr>
-          <w:sz w:val="24"/>
-        </w:rPr>
-        <w:t xml:space="preserve"> comportamento do testador pode divergir da recomendação sugerida.</w:t>
+        <w:t>O comportamento do testador pode divergir da recomendação sugerida.</w:t>
       </w:r>
     </w:p>
     <w:p>
@@ -3079,19 +3012,7 @@
         <w:rPr>
           <w:sz w:val="24"/>
         </w:rPr>
-        <w:t>Número</w:t>
-      </w:r>
-      <w:r>
-        <w:rPr>
-          <w:sz w:val="24"/>
-        </w:rPr>
-        <w:t xml:space="preserve"> de ações não destruti</w:t>
-      </w:r>
-      <w:r>
-        <w:rPr>
-          <w:sz w:val="24"/>
-        </w:rPr>
-        <w:t>vas presentes no caso de teste;</w:t>
+        <w:t>Número de ações não destrutivas presentes no caso de teste;</w:t>
       </w:r>
     </w:p>
     <w:p>
@@ -3110,19 +3031,7 @@
         <w:rPr>
           <w:sz w:val="24"/>
         </w:rPr>
-        <w:t>Impacto</w:t>
-      </w:r>
-      <w:r>
-        <w:rPr>
-          <w:sz w:val="24"/>
-        </w:rPr>
-        <w:t xml:space="preserve"> estimado da exec</w:t>
-      </w:r>
-      <w:r>
-        <w:rPr>
-          <w:sz w:val="24"/>
-        </w:rPr>
-        <w:t>ução sobre o estado do sistema;</w:t>
+        <w:t>Impacto estimado da execução sobre o estado do sistema;</w:t>
       </w:r>
     </w:p>
     <w:p>
@@ -3141,19 +3050,7 @@
         <w:rPr>
           <w:sz w:val="24"/>
         </w:rPr>
-        <w:t>Grau</w:t>
-      </w:r>
-      <w:r>
-        <w:rPr>
-          <w:sz w:val="24"/>
-        </w:rPr>
-        <w:t xml:space="preserve"> de reaproveitamento de estado em re</w:t>
-      </w:r>
-      <w:r>
-        <w:rPr>
-          <w:sz w:val="24"/>
-        </w:rPr>
-        <w:t>lação aos testes já executados;</w:t>
+        <w:t>Grau de reaproveitamento de estado em relação aos testes já executados;</w:t>
       </w:r>
     </w:p>
     <w:p>
@@ -3172,19 +3069,7 @@
         <w:rPr>
           <w:sz w:val="24"/>
         </w:rPr>
-        <w:t>Frequência</w:t>
-      </w:r>
-      <w:r>
-        <w:rPr>
-          <w:sz w:val="24"/>
-        </w:rPr>
-        <w:t xml:space="preserve"> histórica de exe</w:t>
-      </w:r>
-      <w:r>
-        <w:rPr>
-          <w:sz w:val="24"/>
-        </w:rPr>
-        <w:t>cução em contextos semelhantes;</w:t>
+        <w:t>Frequência histórica de execução em contextos semelhantes;</w:t>
       </w:r>
     </w:p>
     <w:p>
@@ -3203,13 +3088,7 @@
         <w:rPr>
           <w:sz w:val="24"/>
         </w:rPr>
-        <w:t>Aderência</w:t>
-      </w:r>
-      <w:r>
-        <w:rPr>
-          <w:sz w:val="24"/>
-        </w:rPr>
-        <w:t xml:space="preserve"> a preferências observadas do testador.</w:t>
+        <w:t>Aderência a preferências observadas do testador.</w:t>
       </w:r>
     </w:p>
     <w:p>
@@ -3343,19 +3222,7 @@
         <w:rPr>
           <w:sz w:val="24"/>
         </w:rPr>
-        <w:t>Tempo</w:t>
-      </w:r>
-      <w:r>
-        <w:rPr>
-          <w:sz w:val="24"/>
-        </w:rPr>
-        <w:t xml:space="preserve"> re</w:t>
-      </w:r>
-      <w:r>
-        <w:rPr>
-          <w:sz w:val="24"/>
-        </w:rPr>
-        <w:t>lativo de execução;</w:t>
+        <w:t>Tempo relativo de execução;</w:t>
       </w:r>
     </w:p>
     <w:p>
@@ -3374,19 +3241,7 @@
         <w:rPr>
           <w:sz w:val="24"/>
         </w:rPr>
-        <w:t>Desvios</w:t>
-      </w:r>
-      <w:r>
-        <w:rPr>
-          <w:sz w:val="24"/>
-        </w:rPr>
-        <w:t xml:space="preserve"> em r</w:t>
-      </w:r>
-      <w:r>
-        <w:rPr>
-          <w:sz w:val="24"/>
-        </w:rPr>
-        <w:t>elação à recomendação sugerida;</w:t>
+        <w:t>Desvios em relação à recomendação sugerida;</w:t>
       </w:r>
     </w:p>
     <w:p>
@@ -3405,13 +3260,7 @@
         <w:rPr>
           <w:sz w:val="24"/>
         </w:rPr>
-        <w:t>Feedback</w:t>
-      </w:r>
-      <w:r>
-        <w:rPr>
-          <w:sz w:val="24"/>
-        </w:rPr>
-        <w:t xml:space="preserve"> explícito, quando disponível.</w:t>
+        <w:t>Feedback explícito, quando disponível.</w:t>
       </w:r>
     </w:p>
     <w:p>
@@ -3493,19 +3342,7 @@
         <w:rPr>
           <w:sz w:val="24"/>
         </w:rPr>
-        <w:t>Ações</w:t>
-      </w:r>
-      <w:r>
-        <w:rPr>
-          <w:sz w:val="24"/>
-        </w:rPr>
-        <w:t xml:space="preserve"> não</w:t>
-      </w:r>
-      <w:r>
-        <w:rPr>
-          <w:sz w:val="24"/>
-        </w:rPr>
-        <w:t xml:space="preserve"> destrutivas sejam priorizadas;</w:t>
+        <w:t>Ações não destrutivas sejam priorizadas;</w:t>
       </w:r>
     </w:p>
     <w:p>
@@ -3524,19 +3361,7 @@
         <w:rPr>
           <w:sz w:val="24"/>
         </w:rPr>
-        <w:t>Transições</w:t>
-      </w:r>
-      <w:r>
-        <w:rPr>
-          <w:sz w:val="24"/>
-        </w:rPr>
-        <w:t xml:space="preserve"> de estad</w:t>
-      </w:r>
-      <w:r>
-        <w:rPr>
-          <w:sz w:val="24"/>
-        </w:rPr>
-        <w:t>o incompatíveis sejam evitadas;</w:t>
+        <w:t>Transições de estado incompatíveis sejam evitadas;</w:t>
       </w:r>
     </w:p>
     <w:p>
@@ -3555,13 +3380,7 @@
         <w:rPr>
           <w:sz w:val="24"/>
         </w:rPr>
-        <w:t>Dependências</w:t>
-      </w:r>
-      <w:r>
-        <w:rPr>
-          <w:sz w:val="24"/>
-        </w:rPr>
-        <w:t xml:space="preserve"> explícitas entre casos de teste sejam respeitadas.</w:t>
+        <w:t>Dependências explícitas entre casos de teste sejam respeitadas.</w:t>
       </w:r>
     </w:p>
     <w:p>
@@ -3656,13 +3475,7 @@
         <w:rPr>
           <w:sz w:val="24"/>
         </w:rPr>
-        <w:t>Identificação do est</w:t>
-      </w:r>
-      <w:r>
-        <w:rPr>
-          <w:sz w:val="24"/>
-        </w:rPr>
-        <w:t>ado atual do sistema sob teste.</w:t>
+        <w:t>Identificação do estado atual do sistema sob teste.</w:t>
       </w:r>
     </w:p>
     <w:p>
@@ -3681,13 +3494,7 @@
         <w:rPr>
           <w:sz w:val="24"/>
         </w:rPr>
-        <w:t>Seleção dos casos de teste candidatos viáveis a</w:t>
-      </w:r>
-      <w:r>
-        <w:rPr>
-          <w:sz w:val="24"/>
-        </w:rPr>
-        <w:t xml:space="preserve"> partir da modelagem de estado.</w:t>
+        <w:t>Seleção dos casos de teste candidatos viáveis a partir da modelagem de estado.</w:t>
       </w:r>
     </w:p>
     <w:p>
@@ -3725,13 +3532,7 @@
         <w:rPr>
           <w:sz w:val="24"/>
         </w:rPr>
-        <w:t>Refinamento da ordenação por meio do mo</w:t>
-      </w:r>
-      <w:r>
-        <w:rPr>
-          <w:sz w:val="24"/>
-        </w:rPr>
-        <w:t>delo de aprendizado de máquina.</w:t>
+        <w:t>Refinamento da ordenação por meio do modelo de aprendizado de máquina.</w:t>
       </w:r>
     </w:p>
     <w:p>
@@ -3902,13 +3703,7 @@
         <w:rPr>
           <w:sz w:val="24"/>
         </w:rPr>
-        <w:t>Feedback implícito, derivado das ações efetivamente executadas, da ordem seguida e do temp</w:t>
-      </w:r>
-      <w:r>
-        <w:rPr>
-          <w:sz w:val="24"/>
-        </w:rPr>
-        <w:t>o relativo gasto em cada etapa;</w:t>
+        <w:t>Feedback implícito, derivado das ações efetivamente executadas, da ordem seguida e do tempo relativo gasto em cada etapa;</w:t>
       </w:r>
     </w:p>
     <w:p>
@@ -3927,13 +3722,7 @@
         <w:rPr>
           <w:sz w:val="24"/>
         </w:rPr>
-        <w:t>Feedback explícito, quando o testador fornece avaliações diretas sob</w:t>
-      </w:r>
-      <w:r>
-        <w:rPr>
-          <w:sz w:val="24"/>
-        </w:rPr>
-        <w:t>re a utilidade da recomendação.</w:t>
+        <w:t>Feedback explícito, quando o testador fornece avaliações diretas sobre a utilidade da recomendação.</w:t>
       </w:r>
     </w:p>
     <w:p>
@@ -5024,13 +4813,7 @@
         <w:rPr>
           <w:sz w:val="24"/>
         </w:rPr>
-        <w:t>A abordagem proposta reduz o número total de passos executados quando co</w:t>
-      </w:r>
-      <w:r>
-        <w:rPr>
-          <w:sz w:val="24"/>
-        </w:rPr>
-        <w:t>mparada a ordenações estáticas?</w:t>
+        <w:t>A abordagem proposta reduz o número total de passos executados quando comparada a ordenações estáticas?</w:t>
       </w:r>
     </w:p>
     <w:p>
@@ -5049,13 +4832,7 @@
         <w:rPr>
           <w:sz w:val="24"/>
         </w:rPr>
-        <w:t>O reaproveitamento de estado</w:t>
-      </w:r>
-      <w:r>
-        <w:rPr>
-          <w:sz w:val="24"/>
-        </w:rPr>
-        <w:t xml:space="preserve"> é maior na abordagem proposta?</w:t>
+        <w:t>O reaproveitamento de estado é maior na abordagem proposta?</w:t>
       </w:r>
     </w:p>
     <w:p>
@@ -5074,13 +4851,7 @@
         <w:rPr>
           <w:sz w:val="24"/>
         </w:rPr>
-        <w:t>A quantidade de reinicial</w:t>
-      </w:r>
-      <w:r>
-        <w:rPr>
-          <w:sz w:val="24"/>
-        </w:rPr>
-        <w:t>izações necessárias é reduzida?</w:t>
+        <w:t>A quantidade de reinicializações necessárias é reduzida?</w:t>
       </w:r>
     </w:p>
     <w:p>
@@ -5276,13 +5047,7 @@
         <w:rPr>
           <w:sz w:val="24"/>
         </w:rPr>
-        <w:t>Ordem Original: execução dos casos de teste na ordem em que</w:t>
-      </w:r>
-      <w:r>
-        <w:rPr>
-          <w:sz w:val="24"/>
-        </w:rPr>
-        <w:t xml:space="preserve"> foram originalmente definidos.</w:t>
+        <w:t>Ordem Original: execução dos casos de teste na ordem em que foram originalmente definidos.</w:t>
       </w:r>
     </w:p>
     <w:p>
@@ -5301,13 +5066,7 @@
         <w:rPr>
           <w:sz w:val="24"/>
         </w:rPr>
-        <w:t>Ordem Aleatória: execução dos casos d</w:t>
-      </w:r>
-      <w:r>
-        <w:rPr>
-          <w:sz w:val="24"/>
-        </w:rPr>
-        <w:t>e teste em uma ordem aleatória.</w:t>
+        <w:t>Ordem Aleatória: execução dos casos de teste em uma ordem aleatória.</w:t>
       </w:r>
     </w:p>
     <w:p>
@@ -5334,13 +5093,7 @@
         <w:rPr>
           <w:sz w:val="24"/>
         </w:rPr>
-        <w:t>: ordenação adaptativa gerada pelo sistema proposto, conside</w:t>
-      </w:r>
-      <w:r>
-        <w:rPr>
-          <w:sz w:val="24"/>
-        </w:rPr>
-        <w:t>rando estado e feedback humano.</w:t>
+        <w:t>: ordenação adaptativa gerada pelo sistema proposto, considerando estado e feedback humano.</w:t>
       </w:r>
     </w:p>
     <w:p>
@@ -5436,13 +5189,7 @@
         <w:rPr>
           <w:sz w:val="24"/>
         </w:rPr>
-        <w:t>Número total de passos executados, considerando to</w:t>
-      </w:r>
-      <w:r>
-        <w:rPr>
-          <w:sz w:val="24"/>
-        </w:rPr>
-        <w:t>dos os casos de teste da suíte;</w:t>
+        <w:t>Número total de passos executados, considerando todos os casos de teste da suíte;</w:t>
       </w:r>
     </w:p>
     <w:p>
@@ -5461,13 +5208,7 @@
         <w:rPr>
           <w:sz w:val="24"/>
         </w:rPr>
-        <w:t>Número de reinicializações do sistema sob teste, necessária</w:t>
-      </w:r>
-      <w:r>
-        <w:rPr>
-          <w:sz w:val="24"/>
-        </w:rPr>
-        <w:t>s devido a violações de estado;</w:t>
+        <w:t>Número de reinicializações do sistema sob teste, necessárias devido a violações de estado;</w:t>
       </w:r>
     </w:p>
     <w:p>
@@ -5486,13 +5227,7 @@
         <w:rPr>
           <w:sz w:val="24"/>
         </w:rPr>
-        <w:t>Percentual de reaproveitamento de estado, medido pela proporção de passos reaproveitados</w:t>
-      </w:r>
-      <w:r>
-        <w:rPr>
-          <w:sz w:val="24"/>
-        </w:rPr>
-        <w:t xml:space="preserve"> sem necessidade de </w:t>
+        <w:t xml:space="preserve">Percentual de reaproveitamento de estado, medido pela proporção de passos reaproveitados sem necessidade de </w:t>
       </w:r>
       <w:proofErr w:type="spellStart"/>
       <w:r>
@@ -5953,8 +5688,6 @@
           <w:sz w:val="24"/>
         </w:rPr>
       </w:pPr>
-      <w:bookmarkStart w:id="0" w:name="_GoBack"/>
-      <w:bookmarkEnd w:id="0"/>
     </w:p>
     <w:p>
       <w:pPr>
@@ -5983,6 +5716,236 @@
         </w:rPr>
         <w:t>Em síntese, a avaliação experimental demonstra que o sistema IARTES é capaz de gerar ordenações mais eficientes do que estratégias tradicionais, reduzindo o esforço operacional do testador e promovendo maior reaproveitamento de estado. Esses resultados reforçam a viabilidade e a relevância da abordagem proposta para contextos de teste manual.</w:t>
       </w:r>
+    </w:p>
+    <w:p>
+      <w:pPr>
+        <w:jc w:val="both"/>
+        <w:rPr>
+          <w:sz w:val="24"/>
+        </w:rPr>
+      </w:pPr>
+    </w:p>
+    <w:p>
+      <w:pPr>
+        <w:jc w:val="both"/>
+        <w:rPr>
+          <w:sz w:val="24"/>
+        </w:rPr>
+      </w:pPr>
+    </w:p>
+    <w:p>
+      <w:pPr>
+        <w:jc w:val="both"/>
+        <w:rPr>
+          <w:sz w:val="24"/>
+        </w:rPr>
+      </w:pPr>
+    </w:p>
+    <w:p>
+      <w:pPr>
+        <w:jc w:val="both"/>
+        <w:rPr>
+          <w:sz w:val="24"/>
+        </w:rPr>
+      </w:pPr>
+      <w:r>
+        <w:rPr>
+          <w:sz w:val="24"/>
+        </w:rPr>
+        <w:t>Referências bibliográficas</w:t>
+      </w:r>
+    </w:p>
+    <w:p>
+      <w:pPr>
+        <w:jc w:val="both"/>
+        <w:rPr>
+          <w:sz w:val="24"/>
+        </w:rPr>
+      </w:pPr>
+    </w:p>
+    <w:p>
+      <w:pPr>
+        <w:jc w:val="both"/>
+        <w:rPr>
+          <w:sz w:val="24"/>
+        </w:rPr>
+      </w:pPr>
+    </w:p>
+    <w:p>
+      <w:pPr>
+        <w:jc w:val="both"/>
+        <w:rPr>
+          <w:sz w:val="24"/>
+        </w:rPr>
+      </w:pPr>
+      <w:r>
+        <w:rPr>
+          <w:sz w:val="24"/>
+        </w:rPr>
+        <w:t>1)</w:t>
+      </w:r>
+      <w:r>
+        <w:rPr>
+          <w:sz w:val="24"/>
+        </w:rPr>
+        <w:t xml:space="preserve"> </w:t>
+      </w:r>
+      <w:r>
+        <w:rPr>
+          <w:sz w:val="24"/>
+        </w:rPr>
+        <w:t>SOMMERVILLE</w:t>
+      </w:r>
+      <w:r>
+        <w:rPr>
+          <w:sz w:val="24"/>
+        </w:rPr>
+        <w:t>, Ian. Engenharia de software. 9</w:t>
+      </w:r>
+      <w:r>
+        <w:rPr>
+          <w:sz w:val="24"/>
+        </w:rPr>
+        <w:t>. ed. São Pau</w:t>
+      </w:r>
+      <w:r>
+        <w:rPr>
+          <w:sz w:val="24"/>
+        </w:rPr>
+        <w:t xml:space="preserve">lo: Pearson </w:t>
+      </w:r>
+      <w:proofErr w:type="spellStart"/>
+      <w:r>
+        <w:rPr>
+          <w:sz w:val="24"/>
+        </w:rPr>
+        <w:t>Addison</w:t>
+      </w:r>
+      <w:proofErr w:type="spellEnd"/>
+      <w:r>
+        <w:rPr>
+          <w:sz w:val="24"/>
+        </w:rPr>
+        <w:t xml:space="preserve"> Wesley, 2011</w:t>
+      </w:r>
+      <w:r>
+        <w:rPr>
+          <w:sz w:val="24"/>
+        </w:rPr>
+        <w:t>. Disponível em: https://www.facom.ufu.br/~william/Disciplinas%202018-2/BSI-GSI030-EngenhariaSoftware/Livro/engenhariaSoftwareSommerville.pdf</w:t>
+      </w:r>
+    </w:p>
+    <w:p>
+      <w:pPr>
+        <w:jc w:val="both"/>
+        <w:rPr>
+          <w:sz w:val="24"/>
+        </w:rPr>
+      </w:pPr>
+      <w:r>
+        <w:rPr>
+          <w:sz w:val="24"/>
+        </w:rPr>
+        <w:t>. Acesso em: 12 fev. 2026.</w:t>
+      </w:r>
+    </w:p>
+    <w:p>
+      <w:pPr>
+        <w:jc w:val="both"/>
+        <w:rPr>
+          <w:sz w:val="24"/>
+        </w:rPr>
+      </w:pPr>
+      <w:r>
+        <w:rPr>
+          <w:sz w:val="24"/>
+        </w:rPr>
+        <w:t xml:space="preserve">2) </w:t>
+      </w:r>
+      <w:r>
+        <w:rPr>
+          <w:sz w:val="24"/>
+        </w:rPr>
+        <w:t xml:space="preserve">KANER, Cem; BACH, James; PETTICHORD, Bret. </w:t>
+      </w:r>
+      <w:proofErr w:type="spellStart"/>
+      <w:r>
+        <w:rPr>
+          <w:sz w:val="24"/>
+        </w:rPr>
+        <w:t>Lessons</w:t>
+      </w:r>
+      <w:proofErr w:type="spellEnd"/>
+      <w:r>
+        <w:rPr>
+          <w:sz w:val="24"/>
+        </w:rPr>
+        <w:t xml:space="preserve"> </w:t>
+      </w:r>
+      <w:proofErr w:type="spellStart"/>
+      <w:r>
+        <w:rPr>
+          <w:sz w:val="24"/>
+        </w:rPr>
+        <w:t>learned</w:t>
+      </w:r>
+      <w:proofErr w:type="spellEnd"/>
+      <w:r>
+        <w:rPr>
+          <w:sz w:val="24"/>
+        </w:rPr>
+        <w:t xml:space="preserve"> in software </w:t>
+      </w:r>
+      <w:proofErr w:type="spellStart"/>
+      <w:r>
+        <w:rPr>
+          <w:sz w:val="24"/>
+        </w:rPr>
+        <w:t>testing</w:t>
+      </w:r>
+      <w:proofErr w:type="spellEnd"/>
+      <w:r>
+        <w:rPr>
+          <w:sz w:val="24"/>
+        </w:rPr>
+        <w:t xml:space="preserve">: a </w:t>
+      </w:r>
+      <w:proofErr w:type="spellStart"/>
+      <w:r>
+        <w:rPr>
+          <w:sz w:val="24"/>
+        </w:rPr>
+        <w:t>context-driven</w:t>
+      </w:r>
+      <w:proofErr w:type="spellEnd"/>
+      <w:r>
+        <w:rPr>
+          <w:sz w:val="24"/>
+        </w:rPr>
+        <w:t xml:space="preserve"> approach. New York: John </w:t>
+      </w:r>
+      <w:proofErr w:type="spellStart"/>
+      <w:r>
+        <w:rPr>
+          <w:sz w:val="24"/>
+        </w:rPr>
+        <w:t>Wiley</w:t>
+      </w:r>
+      <w:proofErr w:type="spellEnd"/>
+      <w:r>
+        <w:rPr>
+          <w:sz w:val="24"/>
+        </w:rPr>
+        <w:t xml:space="preserve"> &amp; Sons, 2002.</w:t>
+      </w:r>
+    </w:p>
+    <w:p>
+      <w:pPr>
+        <w:jc w:val="both"/>
+        <w:rPr>
+          <w:sz w:val="24"/>
+        </w:rPr>
+      </w:pPr>
     </w:p>
     <w:sectPr>
       <w:pgSz w:w="11906" w:h="16838"/>
@@ -6936,6 +6899,95 @@
     </w:lvl>
   </w:abstractNum>
   <w:abstractNum w:abstractNumId="9" w15:restartNumberingAfterBreak="0">
+    <w:nsid w:val="41466AE3"/>
+    <w:multiLevelType w:val="hybridMultilevel"/>
+    <w:tmpl w:val="9DC65DEE"/>
+    <w:lvl w:ilvl="0" w:tplc="04160011">
+      <w:start w:val="1"/>
+      <w:numFmt w:val="decimal"/>
+      <w:lvlText w:val="%1)"/>
+      <w:lvlJc w:val="left"/>
+      <w:pPr>
+        <w:ind w:left="720" w:hanging="360"/>
+      </w:pPr>
+      <w:rPr>
+        <w:rFonts w:hint="default"/>
+      </w:rPr>
+    </w:lvl>
+    <w:lvl w:ilvl="1" w:tplc="04160019" w:tentative="1">
+      <w:start w:val="1"/>
+      <w:numFmt w:val="lowerLetter"/>
+      <w:lvlText w:val="%2."/>
+      <w:lvlJc w:val="left"/>
+      <w:pPr>
+        <w:ind w:left="1440" w:hanging="360"/>
+      </w:pPr>
+    </w:lvl>
+    <w:lvl w:ilvl="2" w:tplc="0416001B" w:tentative="1">
+      <w:start w:val="1"/>
+      <w:numFmt w:val="lowerRoman"/>
+      <w:lvlText w:val="%3."/>
+      <w:lvlJc w:val="right"/>
+      <w:pPr>
+        <w:ind w:left="2160" w:hanging="180"/>
+      </w:pPr>
+    </w:lvl>
+    <w:lvl w:ilvl="3" w:tplc="0416000F" w:tentative="1">
+      <w:start w:val="1"/>
+      <w:numFmt w:val="decimal"/>
+      <w:lvlText w:val="%4."/>
+      <w:lvlJc w:val="left"/>
+      <w:pPr>
+        <w:ind w:left="2880" w:hanging="360"/>
+      </w:pPr>
+    </w:lvl>
+    <w:lvl w:ilvl="4" w:tplc="04160019" w:tentative="1">
+      <w:start w:val="1"/>
+      <w:numFmt w:val="lowerLetter"/>
+      <w:lvlText w:val="%5."/>
+      <w:lvlJc w:val="left"/>
+      <w:pPr>
+        <w:ind w:left="3600" w:hanging="360"/>
+      </w:pPr>
+    </w:lvl>
+    <w:lvl w:ilvl="5" w:tplc="0416001B" w:tentative="1">
+      <w:start w:val="1"/>
+      <w:numFmt w:val="lowerRoman"/>
+      <w:lvlText w:val="%6."/>
+      <w:lvlJc w:val="right"/>
+      <w:pPr>
+        <w:ind w:left="4320" w:hanging="180"/>
+      </w:pPr>
+    </w:lvl>
+    <w:lvl w:ilvl="6" w:tplc="0416000F" w:tentative="1">
+      <w:start w:val="1"/>
+      <w:numFmt w:val="decimal"/>
+      <w:lvlText w:val="%7."/>
+      <w:lvlJc w:val="left"/>
+      <w:pPr>
+        <w:ind w:left="5040" w:hanging="360"/>
+      </w:pPr>
+    </w:lvl>
+    <w:lvl w:ilvl="7" w:tplc="04160019" w:tentative="1">
+      <w:start w:val="1"/>
+      <w:numFmt w:val="lowerLetter"/>
+      <w:lvlText w:val="%8."/>
+      <w:lvlJc w:val="left"/>
+      <w:pPr>
+        <w:ind w:left="5760" w:hanging="360"/>
+      </w:pPr>
+    </w:lvl>
+    <w:lvl w:ilvl="8" w:tplc="0416001B" w:tentative="1">
+      <w:start w:val="1"/>
+      <w:numFmt w:val="lowerRoman"/>
+      <w:lvlText w:val="%9."/>
+      <w:lvlJc w:val="right"/>
+      <w:pPr>
+        <w:ind w:left="6480" w:hanging="180"/>
+      </w:pPr>
+    </w:lvl>
+  </w:abstractNum>
+  <w:abstractNum w:abstractNumId="10" w15:restartNumberingAfterBreak="0">
     <w:nsid w:val="41DD6B43"/>
     <w:multiLevelType w:val="hybridMultilevel"/>
     <w:tmpl w:val="6A4679A2"/>
@@ -7048,7 +7100,7 @@
       </w:rPr>
     </w:lvl>
   </w:abstractNum>
-  <w:abstractNum w:abstractNumId="10" w15:restartNumberingAfterBreak="0">
+  <w:abstractNum w:abstractNumId="11" w15:restartNumberingAfterBreak="0">
     <w:nsid w:val="46D06A22"/>
     <w:multiLevelType w:val="hybridMultilevel"/>
     <w:tmpl w:val="685C0E3E"/>
@@ -7137,7 +7189,7 @@
       </w:pPr>
     </w:lvl>
   </w:abstractNum>
-  <w:abstractNum w:abstractNumId="11" w15:restartNumberingAfterBreak="0">
+  <w:abstractNum w:abstractNumId="12" w15:restartNumberingAfterBreak="0">
     <w:nsid w:val="4CF464E3"/>
     <w:multiLevelType w:val="hybridMultilevel"/>
     <w:tmpl w:val="6F382D84"/>
@@ -7250,7 +7302,7 @@
       </w:rPr>
     </w:lvl>
   </w:abstractNum>
-  <w:abstractNum w:abstractNumId="12" w15:restartNumberingAfterBreak="0">
+  <w:abstractNum w:abstractNumId="13" w15:restartNumberingAfterBreak="0">
     <w:nsid w:val="51014D38"/>
     <w:multiLevelType w:val="hybridMultilevel"/>
     <w:tmpl w:val="23B404AC"/>
@@ -7336,7 +7388,7 @@
       </w:pPr>
     </w:lvl>
   </w:abstractNum>
-  <w:abstractNum w:abstractNumId="13" w15:restartNumberingAfterBreak="0">
+  <w:abstractNum w:abstractNumId="14" w15:restartNumberingAfterBreak="0">
     <w:nsid w:val="532C040A"/>
     <w:multiLevelType w:val="hybridMultilevel"/>
     <w:tmpl w:val="59D80652"/>
@@ -7449,7 +7501,7 @@
       </w:rPr>
     </w:lvl>
   </w:abstractNum>
-  <w:abstractNum w:abstractNumId="14" w15:restartNumberingAfterBreak="0">
+  <w:abstractNum w:abstractNumId="15" w15:restartNumberingAfterBreak="0">
     <w:nsid w:val="54CE2A6B"/>
     <w:multiLevelType w:val="hybridMultilevel"/>
     <w:tmpl w:val="06A089DE"/>
@@ -7562,7 +7614,7 @@
       </w:rPr>
     </w:lvl>
   </w:abstractNum>
-  <w:abstractNum w:abstractNumId="15" w15:restartNumberingAfterBreak="0">
+  <w:abstractNum w:abstractNumId="16" w15:restartNumberingAfterBreak="0">
     <w:nsid w:val="5C3F313B"/>
     <w:multiLevelType w:val="hybridMultilevel"/>
     <w:tmpl w:val="A2A86DFA"/>
@@ -7675,7 +7727,7 @@
       </w:rPr>
     </w:lvl>
   </w:abstractNum>
-  <w:abstractNum w:abstractNumId="16" w15:restartNumberingAfterBreak="0">
+  <w:abstractNum w:abstractNumId="17" w15:restartNumberingAfterBreak="0">
     <w:nsid w:val="60155595"/>
     <w:multiLevelType w:val="hybridMultilevel"/>
     <w:tmpl w:val="D9D2E666"/>
@@ -7788,7 +7840,7 @@
       </w:rPr>
     </w:lvl>
   </w:abstractNum>
-  <w:abstractNum w:abstractNumId="17" w15:restartNumberingAfterBreak="0">
+  <w:abstractNum w:abstractNumId="18" w15:restartNumberingAfterBreak="0">
     <w:nsid w:val="64E439E5"/>
     <w:multiLevelType w:val="hybridMultilevel"/>
     <w:tmpl w:val="9314F5E8"/>
@@ -7901,7 +7953,7 @@
       </w:rPr>
     </w:lvl>
   </w:abstractNum>
-  <w:abstractNum w:abstractNumId="18" w15:restartNumberingAfterBreak="0">
+  <w:abstractNum w:abstractNumId="19" w15:restartNumberingAfterBreak="0">
     <w:nsid w:val="65F7737C"/>
     <w:multiLevelType w:val="hybridMultilevel"/>
     <w:tmpl w:val="578620F2"/>
@@ -7987,7 +8039,7 @@
       </w:pPr>
     </w:lvl>
   </w:abstractNum>
-  <w:abstractNum w:abstractNumId="19" w15:restartNumberingAfterBreak="0">
+  <w:abstractNum w:abstractNumId="20" w15:restartNumberingAfterBreak="0">
     <w:nsid w:val="67381A41"/>
     <w:multiLevelType w:val="hybridMultilevel"/>
     <w:tmpl w:val="BC3843E8"/>
@@ -8100,7 +8152,7 @@
       </w:rPr>
     </w:lvl>
   </w:abstractNum>
-  <w:abstractNum w:abstractNumId="20" w15:restartNumberingAfterBreak="0">
+  <w:abstractNum w:abstractNumId="21" w15:restartNumberingAfterBreak="0">
     <w:nsid w:val="72FF7BF7"/>
     <w:multiLevelType w:val="hybridMultilevel"/>
     <w:tmpl w:val="000883DC"/>
@@ -8213,7 +8265,7 @@
       </w:rPr>
     </w:lvl>
   </w:abstractNum>
-  <w:abstractNum w:abstractNumId="21" w15:restartNumberingAfterBreak="0">
+  <w:abstractNum w:abstractNumId="22" w15:restartNumberingAfterBreak="0">
     <w:nsid w:val="734B5A46"/>
     <w:multiLevelType w:val="hybridMultilevel"/>
     <w:tmpl w:val="EA8CA4E6"/>
@@ -8303,28 +8355,28 @@
     <w:abstractNumId w:val="2"/>
   </w:num>
   <w:num w:numId="2">
-    <w:abstractNumId w:val="21"/>
+    <w:abstractNumId w:val="22"/>
   </w:num>
   <w:num w:numId="3">
     <w:abstractNumId w:val="5"/>
   </w:num>
   <w:num w:numId="4">
-    <w:abstractNumId w:val="18"/>
+    <w:abstractNumId w:val="19"/>
   </w:num>
   <w:num w:numId="5">
-    <w:abstractNumId w:val="19"/>
+    <w:abstractNumId w:val="20"/>
   </w:num>
   <w:num w:numId="6">
     <w:abstractNumId w:val="7"/>
   </w:num>
   <w:num w:numId="7">
-    <w:abstractNumId w:val="11"/>
+    <w:abstractNumId w:val="12"/>
   </w:num>
   <w:num w:numId="8">
-    <w:abstractNumId w:val="14"/>
+    <w:abstractNumId w:val="15"/>
   </w:num>
   <w:num w:numId="9">
-    <w:abstractNumId w:val="15"/>
+    <w:abstractNumId w:val="16"/>
   </w:num>
   <w:num w:numId="10">
     <w:abstractNumId w:val="1"/>
@@ -8333,37 +8385,40 @@
     <w:abstractNumId w:val="8"/>
   </w:num>
   <w:num w:numId="12">
+    <w:abstractNumId w:val="18"/>
+  </w:num>
+  <w:num w:numId="13">
+    <w:abstractNumId w:val="11"/>
+  </w:num>
+  <w:num w:numId="14">
     <w:abstractNumId w:val="17"/>
   </w:num>
-  <w:num w:numId="13">
+  <w:num w:numId="15">
     <w:abstractNumId w:val="10"/>
-  </w:num>
-  <w:num w:numId="14">
-    <w:abstractNumId w:val="16"/>
-  </w:num>
-  <w:num w:numId="15">
-    <w:abstractNumId w:val="9"/>
   </w:num>
   <w:num w:numId="16">
     <w:abstractNumId w:val="4"/>
   </w:num>
   <w:num w:numId="17">
-    <w:abstractNumId w:val="20"/>
+    <w:abstractNumId w:val="21"/>
   </w:num>
   <w:num w:numId="18">
-    <w:abstractNumId w:val="12"/>
+    <w:abstractNumId w:val="13"/>
   </w:num>
   <w:num w:numId="19">
     <w:abstractNumId w:val="6"/>
   </w:num>
   <w:num w:numId="20">
-    <w:abstractNumId w:val="13"/>
+    <w:abstractNumId w:val="14"/>
   </w:num>
   <w:num w:numId="21">
     <w:abstractNumId w:val="3"/>
   </w:num>
   <w:num w:numId="22">
     <w:abstractNumId w:val="0"/>
+  </w:num>
+  <w:num w:numId="23">
+    <w:abstractNumId w:val="9"/>
   </w:num>
 </w:numbering>
 </file>
@@ -9182,7 +9237,7 @@
 </file>
 
 <file path=customXml/itemProps1.xml><?xml version="1.0" encoding="utf-8"?>
-<ds:datastoreItem xmlns:ds="http://schemas.openxmlformats.org/officeDocument/2006/customXml" ds:itemID="{5C590414-EC00-480F-9013-DF29CC94FBCD}">
+<ds:datastoreItem xmlns:ds="http://schemas.openxmlformats.org/officeDocument/2006/customXml" ds:itemID="{D4F01978-DA59-4E48-A22E-4FA0AFB49D63}">
   <ds:schemaRefs>
     <ds:schemaRef ds:uri="http://schemas.openxmlformats.org/officeDocument/2006/bibliography"/>
   </ds:schemaRefs>

</xml_diff>